<commit_message>
to solve all the 18 exercises
</commit_message>
<xml_diff>
--- a/db_day-1_task.docx
+++ b/db_day-1_task.docx
@@ -4,6 +4,10 @@
   <w:body>
     <w:p>
       <w:r>
+        <w:rPr>
+          <w:noProof/>
+          <w:lang w:eastAsia="en-IN"/>
+        </w:rPr>
         <w:drawing>
           <wp:inline distT="0" distB="0" distL="0" distR="0" wp14:anchorId="35327464" wp14:editId="2CBB4EF9">
             <wp:extent cx="5731510" cy="2841874"/>
@@ -20,7 +24,7 @@
                     <pic:cNvPicPr/>
                   </pic:nvPicPr>
                   <pic:blipFill>
-                    <a:blip r:embed="rId5"/>
+                    <a:blip r:embed="rId8"/>
                     <a:stretch>
                       <a:fillRect/>
                     </a:stretch>
@@ -46,6 +50,10 @@
     <w:p/>
     <w:p>
       <w:r>
+        <w:rPr>
+          <w:noProof/>
+          <w:lang w:eastAsia="en-IN"/>
+        </w:rPr>
         <w:drawing>
           <wp:inline distT="0" distB="0" distL="0" distR="0" wp14:anchorId="05C2D121" wp14:editId="5706BF63">
             <wp:extent cx="5731510" cy="3236221"/>
@@ -62,7 +70,7 @@
                     <pic:cNvPicPr/>
                   </pic:nvPicPr>
                   <pic:blipFill>
-                    <a:blip r:embed="rId6"/>
+                    <a:blip r:embed="rId9"/>
                     <a:stretch>
                       <a:fillRect/>
                     </a:stretch>
@@ -85,6 +93,10 @@
     </w:p>
     <w:p>
       <w:r>
+        <w:rPr>
+          <w:noProof/>
+          <w:lang w:eastAsia="en-IN"/>
+        </w:rPr>
         <w:lastRenderedPageBreak/>
         <w:drawing>
           <wp:inline distT="0" distB="0" distL="0" distR="0" wp14:anchorId="19D355D5" wp14:editId="5265FC24">
@@ -102,7 +114,7 @@
                     <pic:cNvPicPr/>
                   </pic:nvPicPr>
                   <pic:blipFill>
-                    <a:blip r:embed="rId7"/>
+                    <a:blip r:embed="rId10"/>
                     <a:stretch>
                       <a:fillRect/>
                     </a:stretch>
@@ -132,6 +144,10 @@
     <w:p/>
     <w:p>
       <w:r>
+        <w:rPr>
+          <w:noProof/>
+          <w:lang w:eastAsia="en-IN"/>
+        </w:rPr>
         <w:drawing>
           <wp:inline distT="0" distB="0" distL="0" distR="0" wp14:anchorId="30A31366" wp14:editId="61E95A5B">
             <wp:extent cx="5731510" cy="2745736"/>
@@ -148,7 +164,7 @@
                     <pic:cNvPicPr/>
                   </pic:nvPicPr>
                   <pic:blipFill>
-                    <a:blip r:embed="rId8"/>
+                    <a:blip r:embed="rId11"/>
                     <a:stretch>
                       <a:fillRect/>
                     </a:stretch>
@@ -172,9 +188,68 @@
     <w:p/>
     <w:p>
       <w:r>
+        <w:rPr>
+          <w:noProof/>
+          <w:lang w:eastAsia="en-IN"/>
+        </w:rPr>
         <w:lastRenderedPageBreak/>
         <w:drawing>
-          <wp:inline distT="0" distB="0" distL="0" distR="0" wp14:anchorId="17E39883" wp14:editId="3447908E">
+          <wp:anchor distT="0" distB="0" distL="114300" distR="114300" simplePos="0" relativeHeight="251658240" behindDoc="0" locked="0" layoutInCell="1" allowOverlap="1" wp14:anchorId="10DA1238" wp14:editId="18F9AC2A">
+            <wp:simplePos x="0" y="0"/>
+            <wp:positionH relativeFrom="column">
+              <wp:posOffset>-27305</wp:posOffset>
+            </wp:positionH>
+            <wp:positionV relativeFrom="paragraph">
+              <wp:posOffset>2939415</wp:posOffset>
+            </wp:positionV>
+            <wp:extent cx="5731510" cy="2804795"/>
+            <wp:effectExtent l="0" t="0" r="2540" b="0"/>
+            <wp:wrapSquare wrapText="bothSides"/>
+            <wp:docPr id="6" name="Picture 6"/>
+            <wp:cNvGraphicFramePr>
+              <a:graphicFrameLocks xmlns:a="http://schemas.openxmlformats.org/drawingml/2006/main" noChangeAspect="1"/>
+            </wp:cNvGraphicFramePr>
+            <a:graphic xmlns:a="http://schemas.openxmlformats.org/drawingml/2006/main">
+              <a:graphicData uri="http://schemas.openxmlformats.org/drawingml/2006/picture">
+                <pic:pic xmlns:pic="http://schemas.openxmlformats.org/drawingml/2006/picture">
+                  <pic:nvPicPr>
+                    <pic:cNvPr id="0" name=""/>
+                    <pic:cNvPicPr/>
+                  </pic:nvPicPr>
+                  <pic:blipFill>
+                    <a:blip r:embed="rId12">
+                      <a:extLst>
+                        <a:ext uri="{28A0092B-C50C-407E-A947-70E740481C1C}">
+                          <a14:useLocalDpi xmlns:a14="http://schemas.microsoft.com/office/drawing/2010/main" val="0"/>
+                        </a:ext>
+                      </a:extLst>
+                    </a:blip>
+                    <a:stretch>
+                      <a:fillRect/>
+                    </a:stretch>
+                  </pic:blipFill>
+                  <pic:spPr>
+                    <a:xfrm>
+                      <a:off x="0" y="0"/>
+                      <a:ext cx="5731510" cy="2804795"/>
+                    </a:xfrm>
+                    <a:prstGeom prst="rect">
+                      <a:avLst/>
+                    </a:prstGeom>
+                  </pic:spPr>
+                </pic:pic>
+              </a:graphicData>
+            </a:graphic>
+          </wp:anchor>
+        </w:drawing>
+      </w:r>
+      <w:r>
+        <w:rPr>
+          <w:noProof/>
+          <w:lang w:eastAsia="en-IN"/>
+        </w:rPr>
+        <w:drawing>
+          <wp:inline distT="0" distB="0" distL="0" distR="0" wp14:anchorId="124F2273" wp14:editId="00E94A75">
             <wp:extent cx="5731510" cy="2783701"/>
             <wp:effectExtent l="0" t="0" r="2540" b="0"/>
             <wp:docPr id="5" name="Picture 5"/>
@@ -189,7 +264,7 @@
                     <pic:cNvPicPr/>
                   </pic:nvPicPr>
                   <pic:blipFill>
-                    <a:blip r:embed="rId9"/>
+                    <a:blip r:embed="rId13"/>
                     <a:stretch>
                       <a:fillRect/>
                     </a:stretch>
@@ -212,33 +287,479 @@
     </w:p>
     <w:p/>
     <w:p/>
-    <w:p>
-      <w:r>
-        <w:drawing>
-          <wp:inline distT="0" distB="0" distL="0" distR="0" wp14:anchorId="263C129F" wp14:editId="6B02A5B6">
-            <wp:extent cx="5731510" cy="2805133"/>
+    <w:p/>
+    <w:p/>
+    <w:p/>
+    <w:p/>
+    <w:p/>
+    <w:p/>
+    <w:p/>
+    <w:p/>
+    <w:p>
+      <w:r>
+        <w:lastRenderedPageBreak/>
+        <w:drawing>
+          <wp:inline distT="0" distB="0" distL="0" distR="0" wp14:anchorId="5FF8433C" wp14:editId="5078F3DA">
+            <wp:extent cx="5731510" cy="3290107"/>
+            <wp:effectExtent l="0" t="0" r="2540" b="5715"/>
+            <wp:docPr id="7" name="Picture 7"/>
+            <wp:cNvGraphicFramePr>
+              <a:graphicFrameLocks xmlns:a="http://schemas.openxmlformats.org/drawingml/2006/main" noChangeAspect="1"/>
+            </wp:cNvGraphicFramePr>
+            <a:graphic xmlns:a="http://schemas.openxmlformats.org/drawingml/2006/main">
+              <a:graphicData uri="http://schemas.openxmlformats.org/drawingml/2006/picture">
+                <pic:pic xmlns:pic="http://schemas.openxmlformats.org/drawingml/2006/picture">
+                  <pic:nvPicPr>
+                    <pic:cNvPr id="0" name=""/>
+                    <pic:cNvPicPr/>
+                  </pic:nvPicPr>
+                  <pic:blipFill>
+                    <a:blip r:embed="rId14"/>
+                    <a:stretch>
+                      <a:fillRect/>
+                    </a:stretch>
+                  </pic:blipFill>
+                  <pic:spPr>
+                    <a:xfrm>
+                      <a:off x="0" y="0"/>
+                      <a:ext cx="5731510" cy="3290107"/>
+                    </a:xfrm>
+                    <a:prstGeom prst="rect">
+                      <a:avLst/>
+                    </a:prstGeom>
+                  </pic:spPr>
+                </pic:pic>
+              </a:graphicData>
+            </a:graphic>
+          </wp:inline>
+        </w:drawing>
+      </w:r>
+      <w:r>
+        <w:br w:type="textWrapping" w:clear="all"/>
+      </w:r>
+      <w:r>
+        <w:drawing>
+          <wp:inline distT="0" distB="0" distL="0" distR="0" wp14:anchorId="169AED29" wp14:editId="33F374E7">
+            <wp:extent cx="5731510" cy="3203155"/>
             <wp:effectExtent l="0" t="0" r="2540" b="0"/>
-            <wp:docPr id="6" name="Picture 6"/>
-            <wp:cNvGraphicFramePr>
-              <a:graphicFrameLocks xmlns:a="http://schemas.openxmlformats.org/drawingml/2006/main" noChangeAspect="1"/>
-            </wp:cNvGraphicFramePr>
-            <a:graphic xmlns:a="http://schemas.openxmlformats.org/drawingml/2006/main">
-              <a:graphicData uri="http://schemas.openxmlformats.org/drawingml/2006/picture">
-                <pic:pic xmlns:pic="http://schemas.openxmlformats.org/drawingml/2006/picture">
-                  <pic:nvPicPr>
-                    <pic:cNvPr id="0" name=""/>
-                    <pic:cNvPicPr/>
-                  </pic:nvPicPr>
-                  <pic:blipFill>
-                    <a:blip r:embed="rId10"/>
-                    <a:stretch>
-                      <a:fillRect/>
-                    </a:stretch>
-                  </pic:blipFill>
-                  <pic:spPr>
-                    <a:xfrm>
-                      <a:off x="0" y="0"/>
-                      <a:ext cx="5731510" cy="2805133"/>
+            <wp:docPr id="8" name="Picture 8"/>
+            <wp:cNvGraphicFramePr>
+              <a:graphicFrameLocks xmlns:a="http://schemas.openxmlformats.org/drawingml/2006/main" noChangeAspect="1"/>
+            </wp:cNvGraphicFramePr>
+            <a:graphic xmlns:a="http://schemas.openxmlformats.org/drawingml/2006/main">
+              <a:graphicData uri="http://schemas.openxmlformats.org/drawingml/2006/picture">
+                <pic:pic xmlns:pic="http://schemas.openxmlformats.org/drawingml/2006/picture">
+                  <pic:nvPicPr>
+                    <pic:cNvPr id="0" name=""/>
+                    <pic:cNvPicPr/>
+                  </pic:nvPicPr>
+                  <pic:blipFill>
+                    <a:blip r:embed="rId15"/>
+                    <a:stretch>
+                      <a:fillRect/>
+                    </a:stretch>
+                  </pic:blipFill>
+                  <pic:spPr>
+                    <a:xfrm>
+                      <a:off x="0" y="0"/>
+                      <a:ext cx="5731510" cy="3203155"/>
+                    </a:xfrm>
+                    <a:prstGeom prst="rect">
+                      <a:avLst/>
+                    </a:prstGeom>
+                  </pic:spPr>
+                </pic:pic>
+              </a:graphicData>
+            </a:graphic>
+          </wp:inline>
+        </w:drawing>
+      </w:r>
+    </w:p>
+    <w:p/>
+    <w:p>
+      <w:r>
+        <w:lastRenderedPageBreak/>
+        <w:drawing>
+          <wp:inline distT="0" distB="0" distL="0" distR="0" wp14:anchorId="37A8F83E" wp14:editId="36436D54">
+            <wp:extent cx="5731510" cy="3161516"/>
+            <wp:effectExtent l="0" t="0" r="2540" b="1270"/>
+            <wp:docPr id="9" name="Picture 9"/>
+            <wp:cNvGraphicFramePr>
+              <a:graphicFrameLocks xmlns:a="http://schemas.openxmlformats.org/drawingml/2006/main" noChangeAspect="1"/>
+            </wp:cNvGraphicFramePr>
+            <a:graphic xmlns:a="http://schemas.openxmlformats.org/drawingml/2006/main">
+              <a:graphicData uri="http://schemas.openxmlformats.org/drawingml/2006/picture">
+                <pic:pic xmlns:pic="http://schemas.openxmlformats.org/drawingml/2006/picture">
+                  <pic:nvPicPr>
+                    <pic:cNvPr id="0" name=""/>
+                    <pic:cNvPicPr/>
+                  </pic:nvPicPr>
+                  <pic:blipFill>
+                    <a:blip r:embed="rId16"/>
+                    <a:stretch>
+                      <a:fillRect/>
+                    </a:stretch>
+                  </pic:blipFill>
+                  <pic:spPr>
+                    <a:xfrm>
+                      <a:off x="0" y="0"/>
+                      <a:ext cx="5731510" cy="3161516"/>
+                    </a:xfrm>
+                    <a:prstGeom prst="rect">
+                      <a:avLst/>
+                    </a:prstGeom>
+                  </pic:spPr>
+                </pic:pic>
+              </a:graphicData>
+            </a:graphic>
+          </wp:inline>
+        </w:drawing>
+      </w:r>
+    </w:p>
+    <w:p>
+      <w:r>
+        <w:drawing>
+          <wp:inline distT="0" distB="0" distL="0" distR="0" wp14:anchorId="612C6602" wp14:editId="110D80F6">
+            <wp:extent cx="5731510" cy="3440743"/>
+            <wp:effectExtent l="0" t="0" r="2540" b="7620"/>
+            <wp:docPr id="10" name="Picture 10"/>
+            <wp:cNvGraphicFramePr>
+              <a:graphicFrameLocks xmlns:a="http://schemas.openxmlformats.org/drawingml/2006/main" noChangeAspect="1"/>
+            </wp:cNvGraphicFramePr>
+            <a:graphic xmlns:a="http://schemas.openxmlformats.org/drawingml/2006/main">
+              <a:graphicData uri="http://schemas.openxmlformats.org/drawingml/2006/picture">
+                <pic:pic xmlns:pic="http://schemas.openxmlformats.org/drawingml/2006/picture">
+                  <pic:nvPicPr>
+                    <pic:cNvPr id="0" name=""/>
+                    <pic:cNvPicPr/>
+                  </pic:nvPicPr>
+                  <pic:blipFill>
+                    <a:blip r:embed="rId17"/>
+                    <a:stretch>
+                      <a:fillRect/>
+                    </a:stretch>
+                  </pic:blipFill>
+                  <pic:spPr>
+                    <a:xfrm>
+                      <a:off x="0" y="0"/>
+                      <a:ext cx="5731510" cy="3440743"/>
+                    </a:xfrm>
+                    <a:prstGeom prst="rect">
+                      <a:avLst/>
+                    </a:prstGeom>
+                  </pic:spPr>
+                </pic:pic>
+              </a:graphicData>
+            </a:graphic>
+          </wp:inline>
+        </w:drawing>
+      </w:r>
+    </w:p>
+    <w:p>
+      <w:r>
+        <w:lastRenderedPageBreak/>
+        <w:drawing>
+          <wp:inline distT="0" distB="0" distL="0" distR="0" wp14:anchorId="51748550" wp14:editId="00C4BDB7">
+            <wp:extent cx="5731510" cy="3315825"/>
+            <wp:effectExtent l="0" t="0" r="2540" b="0"/>
+            <wp:docPr id="11" name="Picture 11"/>
+            <wp:cNvGraphicFramePr>
+              <a:graphicFrameLocks xmlns:a="http://schemas.openxmlformats.org/drawingml/2006/main" noChangeAspect="1"/>
+            </wp:cNvGraphicFramePr>
+            <a:graphic xmlns:a="http://schemas.openxmlformats.org/drawingml/2006/main">
+              <a:graphicData uri="http://schemas.openxmlformats.org/drawingml/2006/picture">
+                <pic:pic xmlns:pic="http://schemas.openxmlformats.org/drawingml/2006/picture">
+                  <pic:nvPicPr>
+                    <pic:cNvPr id="0" name=""/>
+                    <pic:cNvPicPr/>
+                  </pic:nvPicPr>
+                  <pic:blipFill>
+                    <a:blip r:embed="rId18"/>
+                    <a:stretch>
+                      <a:fillRect/>
+                    </a:stretch>
+                  </pic:blipFill>
+                  <pic:spPr>
+                    <a:xfrm>
+                      <a:off x="0" y="0"/>
+                      <a:ext cx="5731510" cy="3315825"/>
+                    </a:xfrm>
+                    <a:prstGeom prst="rect">
+                      <a:avLst/>
+                    </a:prstGeom>
+                  </pic:spPr>
+                </pic:pic>
+              </a:graphicData>
+            </a:graphic>
+          </wp:inline>
+        </w:drawing>
+      </w:r>
+    </w:p>
+    <w:p>
+      <w:r>
+        <w:drawing>
+          <wp:inline distT="0" distB="0" distL="0" distR="0" wp14:anchorId="55245231" wp14:editId="4A2884BB">
+            <wp:extent cx="5731510" cy="3258878"/>
+            <wp:effectExtent l="0" t="0" r="2540" b="0"/>
+            <wp:docPr id="12" name="Picture 12"/>
+            <wp:cNvGraphicFramePr>
+              <a:graphicFrameLocks xmlns:a="http://schemas.openxmlformats.org/drawingml/2006/main" noChangeAspect="1"/>
+            </wp:cNvGraphicFramePr>
+            <a:graphic xmlns:a="http://schemas.openxmlformats.org/drawingml/2006/main">
+              <a:graphicData uri="http://schemas.openxmlformats.org/drawingml/2006/picture">
+                <pic:pic xmlns:pic="http://schemas.openxmlformats.org/drawingml/2006/picture">
+                  <pic:nvPicPr>
+                    <pic:cNvPr id="0" name=""/>
+                    <pic:cNvPicPr/>
+                  </pic:nvPicPr>
+                  <pic:blipFill>
+                    <a:blip r:embed="rId19"/>
+                    <a:stretch>
+                      <a:fillRect/>
+                    </a:stretch>
+                  </pic:blipFill>
+                  <pic:spPr>
+                    <a:xfrm>
+                      <a:off x="0" y="0"/>
+                      <a:ext cx="5731510" cy="3258878"/>
+                    </a:xfrm>
+                    <a:prstGeom prst="rect">
+                      <a:avLst/>
+                    </a:prstGeom>
+                  </pic:spPr>
+                </pic:pic>
+              </a:graphicData>
+            </a:graphic>
+          </wp:inline>
+        </w:drawing>
+      </w:r>
+    </w:p>
+    <w:p>
+      <w:r>
+        <w:lastRenderedPageBreak/>
+        <w:drawing>
+          <wp:inline distT="0" distB="0" distL="0" distR="0" wp14:anchorId="28C59E9D" wp14:editId="4682D514">
+            <wp:extent cx="5731510" cy="3059255"/>
+            <wp:effectExtent l="0" t="0" r="2540" b="8255"/>
+            <wp:docPr id="13" name="Picture 13"/>
+            <wp:cNvGraphicFramePr>
+              <a:graphicFrameLocks xmlns:a="http://schemas.openxmlformats.org/drawingml/2006/main" noChangeAspect="1"/>
+            </wp:cNvGraphicFramePr>
+            <a:graphic xmlns:a="http://schemas.openxmlformats.org/drawingml/2006/main">
+              <a:graphicData uri="http://schemas.openxmlformats.org/drawingml/2006/picture">
+                <pic:pic xmlns:pic="http://schemas.openxmlformats.org/drawingml/2006/picture">
+                  <pic:nvPicPr>
+                    <pic:cNvPr id="0" name=""/>
+                    <pic:cNvPicPr/>
+                  </pic:nvPicPr>
+                  <pic:blipFill>
+                    <a:blip r:embed="rId20"/>
+                    <a:stretch>
+                      <a:fillRect/>
+                    </a:stretch>
+                  </pic:blipFill>
+                  <pic:spPr>
+                    <a:xfrm>
+                      <a:off x="0" y="0"/>
+                      <a:ext cx="5731510" cy="3059255"/>
+                    </a:xfrm>
+                    <a:prstGeom prst="rect">
+                      <a:avLst/>
+                    </a:prstGeom>
+                  </pic:spPr>
+                </pic:pic>
+              </a:graphicData>
+            </a:graphic>
+          </wp:inline>
+        </w:drawing>
+      </w:r>
+    </w:p>
+    <w:p>
+      <w:r>
+        <w:drawing>
+          <wp:inline distT="0" distB="0" distL="0" distR="0" wp14:anchorId="6C7B0A9F" wp14:editId="3D14B2C8">
+            <wp:extent cx="5731510" cy="3152943"/>
+            <wp:effectExtent l="0" t="0" r="2540" b="9525"/>
+            <wp:docPr id="14" name="Picture 14"/>
+            <wp:cNvGraphicFramePr>
+              <a:graphicFrameLocks xmlns:a="http://schemas.openxmlformats.org/drawingml/2006/main" noChangeAspect="1"/>
+            </wp:cNvGraphicFramePr>
+            <a:graphic xmlns:a="http://schemas.openxmlformats.org/drawingml/2006/main">
+              <a:graphicData uri="http://schemas.openxmlformats.org/drawingml/2006/picture">
+                <pic:pic xmlns:pic="http://schemas.openxmlformats.org/drawingml/2006/picture">
+                  <pic:nvPicPr>
+                    <pic:cNvPr id="0" name=""/>
+                    <pic:cNvPicPr/>
+                  </pic:nvPicPr>
+                  <pic:blipFill>
+                    <a:blip r:embed="rId21"/>
+                    <a:stretch>
+                      <a:fillRect/>
+                    </a:stretch>
+                  </pic:blipFill>
+                  <pic:spPr>
+                    <a:xfrm>
+                      <a:off x="0" y="0"/>
+                      <a:ext cx="5731510" cy="3152943"/>
+                    </a:xfrm>
+                    <a:prstGeom prst="rect">
+                      <a:avLst/>
+                    </a:prstGeom>
+                  </pic:spPr>
+                </pic:pic>
+              </a:graphicData>
+            </a:graphic>
+          </wp:inline>
+        </w:drawing>
+      </w:r>
+    </w:p>
+    <w:p>
+      <w:r>
+        <w:lastRenderedPageBreak/>
+        <w:drawing>
+          <wp:inline distT="0" distB="0" distL="0" distR="0" wp14:anchorId="3952FA60" wp14:editId="4A5F8C22">
+            <wp:extent cx="5731510" cy="3306640"/>
+            <wp:effectExtent l="0" t="0" r="2540" b="8255"/>
+            <wp:docPr id="15" name="Picture 15"/>
+            <wp:cNvGraphicFramePr>
+              <a:graphicFrameLocks xmlns:a="http://schemas.openxmlformats.org/drawingml/2006/main" noChangeAspect="1"/>
+            </wp:cNvGraphicFramePr>
+            <a:graphic xmlns:a="http://schemas.openxmlformats.org/drawingml/2006/main">
+              <a:graphicData uri="http://schemas.openxmlformats.org/drawingml/2006/picture">
+                <pic:pic xmlns:pic="http://schemas.openxmlformats.org/drawingml/2006/picture">
+                  <pic:nvPicPr>
+                    <pic:cNvPr id="0" name=""/>
+                    <pic:cNvPicPr/>
+                  </pic:nvPicPr>
+                  <pic:blipFill>
+                    <a:blip r:embed="rId22"/>
+                    <a:stretch>
+                      <a:fillRect/>
+                    </a:stretch>
+                  </pic:blipFill>
+                  <pic:spPr>
+                    <a:xfrm>
+                      <a:off x="0" y="0"/>
+                      <a:ext cx="5731510" cy="3306640"/>
+                    </a:xfrm>
+                    <a:prstGeom prst="rect">
+                      <a:avLst/>
+                    </a:prstGeom>
+                  </pic:spPr>
+                </pic:pic>
+              </a:graphicData>
+            </a:graphic>
+          </wp:inline>
+        </w:drawing>
+      </w:r>
+    </w:p>
+    <w:p>
+      <w:r>
+        <w:drawing>
+          <wp:inline distT="0" distB="0" distL="0" distR="0" wp14:anchorId="208A2CB3" wp14:editId="23C56542">
+            <wp:extent cx="5731510" cy="3228873"/>
+            <wp:effectExtent l="0" t="0" r="2540" b="0"/>
+            <wp:docPr id="16" name="Picture 16"/>
+            <wp:cNvGraphicFramePr>
+              <a:graphicFrameLocks xmlns:a="http://schemas.openxmlformats.org/drawingml/2006/main" noChangeAspect="1"/>
+            </wp:cNvGraphicFramePr>
+            <a:graphic xmlns:a="http://schemas.openxmlformats.org/drawingml/2006/main">
+              <a:graphicData uri="http://schemas.openxmlformats.org/drawingml/2006/picture">
+                <pic:pic xmlns:pic="http://schemas.openxmlformats.org/drawingml/2006/picture">
+                  <pic:nvPicPr>
+                    <pic:cNvPr id="0" name=""/>
+                    <pic:cNvPicPr/>
+                  </pic:nvPicPr>
+                  <pic:blipFill>
+                    <a:blip r:embed="rId23"/>
+                    <a:stretch>
+                      <a:fillRect/>
+                    </a:stretch>
+                  </pic:blipFill>
+                  <pic:spPr>
+                    <a:xfrm>
+                      <a:off x="0" y="0"/>
+                      <a:ext cx="5731510" cy="3228873"/>
+                    </a:xfrm>
+                    <a:prstGeom prst="rect">
+                      <a:avLst/>
+                    </a:prstGeom>
+                  </pic:spPr>
+                </pic:pic>
+              </a:graphicData>
+            </a:graphic>
+          </wp:inline>
+        </w:drawing>
+      </w:r>
+    </w:p>
+    <w:p>
+      <w:r>
+        <w:lastRenderedPageBreak/>
+        <w:drawing>
+          <wp:inline distT="0" distB="0" distL="0" distR="0" wp14:anchorId="15D24D43" wp14:editId="5CA5DE25">
+            <wp:extent cx="5731510" cy="2858407"/>
+            <wp:effectExtent l="0" t="0" r="2540" b="0"/>
+            <wp:docPr id="17" name="Picture 17"/>
+            <wp:cNvGraphicFramePr>
+              <a:graphicFrameLocks xmlns:a="http://schemas.openxmlformats.org/drawingml/2006/main" noChangeAspect="1"/>
+            </wp:cNvGraphicFramePr>
+            <a:graphic xmlns:a="http://schemas.openxmlformats.org/drawingml/2006/main">
+              <a:graphicData uri="http://schemas.openxmlformats.org/drawingml/2006/picture">
+                <pic:pic xmlns:pic="http://schemas.openxmlformats.org/drawingml/2006/picture">
+                  <pic:nvPicPr>
+                    <pic:cNvPr id="0" name=""/>
+                    <pic:cNvPicPr/>
+                  </pic:nvPicPr>
+                  <pic:blipFill>
+                    <a:blip r:embed="rId24"/>
+                    <a:stretch>
+                      <a:fillRect/>
+                    </a:stretch>
+                  </pic:blipFill>
+                  <pic:spPr>
+                    <a:xfrm>
+                      <a:off x="0" y="0"/>
+                      <a:ext cx="5731510" cy="2858407"/>
+                    </a:xfrm>
+                    <a:prstGeom prst="rect">
+                      <a:avLst/>
+                    </a:prstGeom>
+                  </pic:spPr>
+                </pic:pic>
+              </a:graphicData>
+            </a:graphic>
+          </wp:inline>
+        </w:drawing>
+      </w:r>
+    </w:p>
+    <w:p/>
+    <w:p>
+      <w:r>
+        <w:drawing>
+          <wp:inline distT="0" distB="0" distL="0" distR="0" wp14:anchorId="78B3F80F" wp14:editId="5EFDBD0D">
+            <wp:extent cx="5731510" cy="3290720"/>
+            <wp:effectExtent l="0" t="0" r="2540" b="5080"/>
+            <wp:docPr id="18" name="Picture 18"/>
+            <wp:cNvGraphicFramePr>
+              <a:graphicFrameLocks xmlns:a="http://schemas.openxmlformats.org/drawingml/2006/main" noChangeAspect="1"/>
+            </wp:cNvGraphicFramePr>
+            <a:graphic xmlns:a="http://schemas.openxmlformats.org/drawingml/2006/main">
+              <a:graphicData uri="http://schemas.openxmlformats.org/drawingml/2006/picture">
+                <pic:pic xmlns:pic="http://schemas.openxmlformats.org/drawingml/2006/picture">
+                  <pic:nvPicPr>
+                    <pic:cNvPr id="0" name=""/>
+                    <pic:cNvPicPr/>
+                  </pic:nvPicPr>
+                  <pic:blipFill>
+                    <a:blip r:embed="rId25"/>
+                    <a:stretch>
+                      <a:fillRect/>
+                    </a:stretch>
+                  </pic:blipFill>
+                  <pic:spPr>
+                    <a:xfrm>
+                      <a:off x="0" y="0"/>
+                      <a:ext cx="5731510" cy="3290720"/>
                     </a:xfrm>
                     <a:prstGeom prst="rect">
                       <a:avLst/>
@@ -261,6 +782,56 @@
     </w:sectPr>
   </w:body>
 </w:document>
+</file>
+
+<file path=word/endnotes.xml><?xml version="1.0" encoding="utf-8"?>
+<w:endnotes xmlns:wpc="http://schemas.microsoft.com/office/word/2010/wordprocessingCanvas" xmlns:mc="http://schemas.openxmlformats.org/markup-compatibility/2006" xmlns:o="urn:schemas-microsoft-com:office:office" xmlns:r="http://schemas.openxmlformats.org/officeDocument/2006/relationships" xmlns:m="http://schemas.openxmlformats.org/officeDocument/2006/math" xmlns:v="urn:schemas-microsoft-com:vml" xmlns:wp14="http://schemas.microsoft.com/office/word/2010/wordprocessingDrawing" xmlns:wp="http://schemas.openxmlformats.org/drawingml/2006/wordprocessingDrawing" xmlns:w10="urn:schemas-microsoft-com:office:word" xmlns:w="http://schemas.openxmlformats.org/wordprocessingml/2006/main" xmlns:w14="http://schemas.microsoft.com/office/word/2010/wordml" xmlns:wpg="http://schemas.microsoft.com/office/word/2010/wordprocessingGroup" xmlns:wpi="http://schemas.microsoft.com/office/word/2010/wordprocessingInk" xmlns:wne="http://schemas.microsoft.com/office/word/2006/wordml" xmlns:wps="http://schemas.microsoft.com/office/word/2010/wordprocessingShape" mc:Ignorable="w14 wp14">
+  <w:endnote w:type="separator" w:id="-1">
+    <w:p>
+      <w:pPr>
+        <w:spacing w:after="0" w:line="240" w:lineRule="auto"/>
+      </w:pPr>
+      <w:r>
+        <w:separator/>
+      </w:r>
+    </w:p>
+  </w:endnote>
+  <w:endnote w:type="continuationSeparator" w:id="0">
+    <w:p>
+      <w:pPr>
+        <w:spacing w:after="0" w:line="240" w:lineRule="auto"/>
+      </w:pPr>
+      <w:r>
+        <w:continuationSeparator/>
+      </w:r>
+    </w:p>
+  </w:endnote>
+</w:endnotes>
+</file>
+
+<file path=word/footnotes.xml><?xml version="1.0" encoding="utf-8"?>
+<w:footnotes xmlns:wpc="http://schemas.microsoft.com/office/word/2010/wordprocessingCanvas" xmlns:mc="http://schemas.openxmlformats.org/markup-compatibility/2006" xmlns:o="urn:schemas-microsoft-com:office:office" xmlns:r="http://schemas.openxmlformats.org/officeDocument/2006/relationships" xmlns:m="http://schemas.openxmlformats.org/officeDocument/2006/math" xmlns:v="urn:schemas-microsoft-com:vml" xmlns:wp14="http://schemas.microsoft.com/office/word/2010/wordprocessingDrawing" xmlns:wp="http://schemas.openxmlformats.org/drawingml/2006/wordprocessingDrawing" xmlns:w10="urn:schemas-microsoft-com:office:word" xmlns:w="http://schemas.openxmlformats.org/wordprocessingml/2006/main" xmlns:w14="http://schemas.microsoft.com/office/word/2010/wordml" xmlns:wpg="http://schemas.microsoft.com/office/word/2010/wordprocessingGroup" xmlns:wpi="http://schemas.microsoft.com/office/word/2010/wordprocessingInk" xmlns:wne="http://schemas.microsoft.com/office/word/2006/wordml" xmlns:wps="http://schemas.microsoft.com/office/word/2010/wordprocessingShape" mc:Ignorable="w14 wp14">
+  <w:footnote w:type="separator" w:id="-1">
+    <w:p>
+      <w:pPr>
+        <w:spacing w:after="0" w:line="240" w:lineRule="auto"/>
+      </w:pPr>
+      <w:r>
+        <w:separator/>
+      </w:r>
+    </w:p>
+  </w:footnote>
+  <w:footnote w:type="continuationSeparator" w:id="0">
+    <w:p>
+      <w:pPr>
+        <w:spacing w:after="0" w:line="240" w:lineRule="auto"/>
+      </w:pPr>
+      <w:r>
+        <w:continuationSeparator/>
+      </w:r>
+    </w:p>
+  </w:footnote>
+</w:footnotes>
 </file>
 
 <file path=word/styles.xml><?xml version="1.0" encoding="utf-8"?>
@@ -479,6 +1050,50 @@
       <w:sz w:val="16"/>
       <w:szCs w:val="16"/>
     </w:rPr>
+  </w:style>
+  <w:style w:type="paragraph" w:styleId="Header">
+    <w:name w:val="header"/>
+    <w:basedOn w:val="Normal"/>
+    <w:link w:val="HeaderChar"/>
+    <w:uiPriority w:val="99"/>
+    <w:unhideWhenUsed/>
+    <w:rsid w:val="00A45182"/>
+    <w:pPr>
+      <w:tabs>
+        <w:tab w:val="center" w:pos="4513"/>
+        <w:tab w:val="right" w:pos="9026"/>
+      </w:tabs>
+      <w:spacing w:after="0" w:line="240" w:lineRule="auto"/>
+    </w:pPr>
+  </w:style>
+  <w:style w:type="character" w:customStyle="1" w:styleId="HeaderChar">
+    <w:name w:val="Header Char"/>
+    <w:basedOn w:val="DefaultParagraphFont"/>
+    <w:link w:val="Header"/>
+    <w:uiPriority w:val="99"/>
+    <w:rsid w:val="00A45182"/>
+  </w:style>
+  <w:style w:type="paragraph" w:styleId="Footer">
+    <w:name w:val="footer"/>
+    <w:basedOn w:val="Normal"/>
+    <w:link w:val="FooterChar"/>
+    <w:uiPriority w:val="99"/>
+    <w:unhideWhenUsed/>
+    <w:rsid w:val="00A45182"/>
+    <w:pPr>
+      <w:tabs>
+        <w:tab w:val="center" w:pos="4513"/>
+        <w:tab w:val="right" w:pos="9026"/>
+      </w:tabs>
+      <w:spacing w:after="0" w:line="240" w:lineRule="auto"/>
+    </w:pPr>
+  </w:style>
+  <w:style w:type="character" w:customStyle="1" w:styleId="FooterChar">
+    <w:name w:val="Footer Char"/>
+    <w:basedOn w:val="DefaultParagraphFont"/>
+    <w:link w:val="Footer"/>
+    <w:uiPriority w:val="99"/>
+    <w:rsid w:val="00A45182"/>
   </w:style>
 </w:styles>
 </file>
@@ -699,6 +1314,50 @@
       <w:sz w:val="16"/>
       <w:szCs w:val="16"/>
     </w:rPr>
+  </w:style>
+  <w:style w:type="paragraph" w:styleId="Header">
+    <w:name w:val="header"/>
+    <w:basedOn w:val="Normal"/>
+    <w:link w:val="HeaderChar"/>
+    <w:uiPriority w:val="99"/>
+    <w:unhideWhenUsed/>
+    <w:rsid w:val="00A45182"/>
+    <w:pPr>
+      <w:tabs>
+        <w:tab w:val="center" w:pos="4513"/>
+        <w:tab w:val="right" w:pos="9026"/>
+      </w:tabs>
+      <w:spacing w:after="0" w:line="240" w:lineRule="auto"/>
+    </w:pPr>
+  </w:style>
+  <w:style w:type="character" w:customStyle="1" w:styleId="HeaderChar">
+    <w:name w:val="Header Char"/>
+    <w:basedOn w:val="DefaultParagraphFont"/>
+    <w:link w:val="Header"/>
+    <w:uiPriority w:val="99"/>
+    <w:rsid w:val="00A45182"/>
+  </w:style>
+  <w:style w:type="paragraph" w:styleId="Footer">
+    <w:name w:val="footer"/>
+    <w:basedOn w:val="Normal"/>
+    <w:link w:val="FooterChar"/>
+    <w:uiPriority w:val="99"/>
+    <w:unhideWhenUsed/>
+    <w:rsid w:val="00A45182"/>
+    <w:pPr>
+      <w:tabs>
+        <w:tab w:val="center" w:pos="4513"/>
+        <w:tab w:val="right" w:pos="9026"/>
+      </w:tabs>
+      <w:spacing w:after="0" w:line="240" w:lineRule="auto"/>
+    </w:pPr>
+  </w:style>
+  <w:style w:type="character" w:customStyle="1" w:styleId="FooterChar">
+    <w:name w:val="Footer Char"/>
+    <w:basedOn w:val="DefaultParagraphFont"/>
+    <w:link w:val="Footer"/>
+    <w:uiPriority w:val="99"/>
+    <w:rsid w:val="00A45182"/>
   </w:style>
 </w:styles>
 </file>
@@ -986,4 +1645,16 @@
   <a:objectDefaults/>
   <a:extraClrSchemeLst/>
 </a:theme>
+</file>
+
+<file path=customXml/item1.xml><?xml version="1.0" encoding="utf-8"?>
+<b:Sources xmlns:b="http://schemas.openxmlformats.org/officeDocument/2006/bibliography" xmlns="http://schemas.openxmlformats.org/officeDocument/2006/bibliography" SelectedStyle="\APA.XSL" StyleName="APA"/>
+</file>
+
+<file path=customXml/itemProps1.xml><?xml version="1.0" encoding="utf-8"?>
+<ds:datastoreItem xmlns:ds="http://schemas.openxmlformats.org/officeDocument/2006/customXml" ds:itemID="{9AA74DAA-79D0-4372-99E6-DDB0DF8E7F8F}">
+  <ds:schemaRefs>
+    <ds:schemaRef ds:uri="http://schemas.openxmlformats.org/officeDocument/2006/bibliography"/>
+  </ds:schemaRefs>
+</ds:datastoreItem>
 </file>
</xml_diff>